<commit_message>
Update CS411-Project-REDKK Proposal Draft.docx
</commit_message>
<xml_diff>
--- a/docs/CS411-Project-REDKK Proposal Draft.docx
+++ b/docs/CS411-Project-REDKK Proposal Draft.docx
@@ -29,9 +29,8 @@
           <w:sz w:val="30"/>
           <w:szCs w:val="30"/>
         </w:rPr>
-        <w:t>Contributors: Reid, Hengyuan, _____</w:t>
-      </w:r>
-      <w:proofErr w:type="gramStart"/>
+        <w:t xml:space="preserve">Contributors: Reid, Hengyuan, Jianchao He, Kyran, </w:t>
+      </w:r>
       <w:r>
         <w:rPr>
           <w:rFonts w:ascii="Arial" w:hAnsi="Arial" w:cs="Arial"/>
@@ -39,17 +38,7 @@
           <w:sz w:val="30"/>
           <w:szCs w:val="30"/>
         </w:rPr>
-        <w:t>_,  _</w:t>
-      </w:r>
-      <w:proofErr w:type="gramEnd"/>
-      <w:r>
-        <w:rPr>
-          <w:rFonts w:ascii="Arial" w:hAnsi="Arial" w:cs="Arial"/>
-          <w:color w:val="666666"/>
-          <w:sz w:val="30"/>
-          <w:szCs w:val="30"/>
-        </w:rPr>
-        <w:t>____, ______</w:t>
+        <w:t>Zhiyuan</w:t>
       </w:r>
     </w:p>
     <w:p>
@@ -57,7 +46,7 @@
         <w:pStyle w:val="a3"/>
         <w:numPr>
           <w:ilvl w:val="0"/>
-          <w:numId w:val="1"/>
+          <w:numId w:val="5"/>
         </w:numPr>
         <w:spacing w:before="0" w:beforeAutospacing="0" w:after="0" w:afterAutospacing="0"/>
         <w:textAlignment w:val="baseline"/>
@@ -87,7 +76,7 @@
         <w:pStyle w:val="a3"/>
         <w:numPr>
           <w:ilvl w:val="1"/>
-          <w:numId w:val="2"/>
+          <w:numId w:val="6"/>
         </w:numPr>
         <w:spacing w:before="0" w:beforeAutospacing="0" w:after="0" w:afterAutospacing="0"/>
         <w:textAlignment w:val="baseline"/>
@@ -117,139 +106,25 @@
         <w:pStyle w:val="a3"/>
         <w:numPr>
           <w:ilvl w:val="2"/>
-          <w:numId w:val="3"/>
-        </w:numPr>
-        <w:spacing w:before="0" w:beforeAutospacing="0" w:after="0" w:afterAutospacing="0"/>
-        <w:textAlignment w:val="baseline"/>
-        <w:rPr>
-          <w:rFonts w:ascii="Arial" w:hAnsi="Arial" w:cs="Arial"/>
-          <w:color w:val="000000"/>
-          <w:sz w:val="22"/>
-          <w:szCs w:val="22"/>
-        </w:rPr>
-      </w:pPr>
-      <w:r>
-        <w:rPr>
-          <w:rFonts w:ascii="Arial" w:hAnsi="Arial" w:cs="Arial"/>
-          <w:color w:val="000000"/>
-          <w:sz w:val="22"/>
-          <w:szCs w:val="22"/>
-        </w:rPr>
-        <w:t xml:space="preserve">A web application serving League of Legends (A popular PC video game) </w:t>
-      </w:r>
-      <w:proofErr w:type="spellStart"/>
-      <w:r>
-        <w:rPr>
-          <w:rFonts w:ascii="Arial" w:hAnsi="Arial" w:cs="Arial"/>
-          <w:color w:val="000000"/>
-          <w:sz w:val="22"/>
-          <w:szCs w:val="22"/>
-        </w:rPr>
-        <w:t>esport</w:t>
-      </w:r>
-      <w:proofErr w:type="spellEnd"/>
-      <w:r>
-        <w:rPr>
-          <w:rFonts w:ascii="Arial" w:hAnsi="Arial" w:cs="Arial"/>
-          <w:color w:val="000000"/>
-          <w:sz w:val="22"/>
-          <w:szCs w:val="22"/>
-        </w:rPr>
-        <w:t xml:space="preserve">-lovers. Providing </w:t>
-      </w:r>
-      <w:r>
-        <w:rPr>
-          <w:rFonts w:ascii="Arial" w:hAnsi="Arial" w:cs="Arial"/>
-          <w:color w:val="000000"/>
-          <w:sz w:val="22"/>
-          <w:szCs w:val="22"/>
-        </w:rPr>
-        <w:t xml:space="preserve">the </w:t>
-      </w:r>
-      <w:r>
-        <w:rPr>
-          <w:rFonts w:ascii="Arial" w:hAnsi="Arial" w:cs="Arial"/>
-          <w:color w:val="000000"/>
-          <w:sz w:val="22"/>
-          <w:szCs w:val="22"/>
-        </w:rPr>
-        <w:t xml:space="preserve">latest information for </w:t>
-      </w:r>
-      <w:proofErr w:type="spellStart"/>
-      <w:r>
-        <w:rPr>
-          <w:rFonts w:ascii="Arial" w:hAnsi="Arial" w:cs="Arial"/>
-          <w:color w:val="000000"/>
-          <w:sz w:val="22"/>
-          <w:szCs w:val="22"/>
-        </w:rPr>
-        <w:t>esport</w:t>
-      </w:r>
-      <w:proofErr w:type="spellEnd"/>
-      <w:r>
-        <w:rPr>
-          <w:rFonts w:ascii="Arial" w:hAnsi="Arial" w:cs="Arial"/>
-          <w:color w:val="000000"/>
-          <w:sz w:val="22"/>
-          <w:szCs w:val="22"/>
-        </w:rPr>
-        <w:t xml:space="preserve"> teams, matches and schedules. It supports </w:t>
-      </w:r>
-      <w:r>
-        <w:rPr>
-          <w:rFonts w:ascii="Arial" w:hAnsi="Arial" w:cs="Arial"/>
-          <w:color w:val="000000"/>
-          <w:sz w:val="22"/>
-          <w:szCs w:val="22"/>
-        </w:rPr>
-        <w:t xml:space="preserve">a </w:t>
-      </w:r>
-      <w:proofErr w:type="gramStart"/>
-      <w:r>
-        <w:rPr>
-          <w:rFonts w:ascii="Arial" w:hAnsi="Arial" w:cs="Arial"/>
-          <w:color w:val="000000"/>
-          <w:sz w:val="22"/>
-          <w:szCs w:val="22"/>
-        </w:rPr>
-        <w:t>highly-</w:t>
-      </w:r>
-      <w:r>
-        <w:rPr>
-          <w:rFonts w:ascii="Arial" w:hAnsi="Arial" w:cs="Arial"/>
-          <w:color w:val="000000"/>
-          <w:sz w:val="22"/>
-          <w:szCs w:val="22"/>
-        </w:rPr>
-        <w:t>customized</w:t>
-      </w:r>
-      <w:proofErr w:type="gramEnd"/>
-      <w:r>
-        <w:rPr>
-          <w:rFonts w:ascii="Arial" w:hAnsi="Arial" w:cs="Arial"/>
-          <w:color w:val="000000"/>
-          <w:sz w:val="22"/>
-          <w:szCs w:val="22"/>
-        </w:rPr>
-        <w:t xml:space="preserve"> data dashboard and standing </w:t>
-      </w:r>
-      <w:r>
-        <w:rPr>
-          <w:rFonts w:ascii="Arial" w:hAnsi="Arial" w:cs="Arial"/>
-          <w:color w:val="000000"/>
-          <w:sz w:val="22"/>
-          <w:szCs w:val="22"/>
-        </w:rPr>
-        <w:t>visualization</w:t>
-      </w:r>
-      <w:r>
-        <w:rPr>
-          <w:rFonts w:ascii="Arial" w:hAnsi="Arial" w:cs="Arial"/>
-          <w:color w:val="000000"/>
-          <w:sz w:val="22"/>
-          <w:szCs w:val="22"/>
-        </w:rPr>
-        <w:t xml:space="preserve"> for users who would like to dive deep into their favorite teams and leagues.</w:t>
+          <w:numId w:val="7"/>
+        </w:numPr>
+        <w:spacing w:before="0" w:beforeAutospacing="0" w:after="0" w:afterAutospacing="0"/>
+        <w:textAlignment w:val="baseline"/>
+        <w:rPr>
+          <w:rFonts w:ascii="Arial" w:hAnsi="Arial" w:cs="Arial"/>
+          <w:color w:val="000000"/>
+          <w:sz w:val="22"/>
+          <w:szCs w:val="22"/>
+        </w:rPr>
+      </w:pPr>
+      <w:r>
+        <w:rPr>
+          <w:rFonts w:ascii="Arial" w:hAnsi="Arial" w:cs="Arial"/>
+          <w:color w:val="000000"/>
+          <w:sz w:val="22"/>
+          <w:szCs w:val="22"/>
+        </w:rPr>
+        <w:t>A web application serving for League of Legends (A popular PC video game) esport-lovers. Providing latest information for esport teams, matches and schedules. It supports highly-customoized data dashboard and standing visiualization for users who would like to dive deep into their favorite teams and leagues.</w:t>
       </w:r>
     </w:p>
     <w:p>
@@ -257,7 +132,7 @@
         <w:pStyle w:val="a3"/>
         <w:numPr>
           <w:ilvl w:val="1"/>
-          <w:numId w:val="3"/>
+          <w:numId w:val="7"/>
         </w:numPr>
         <w:spacing w:before="0" w:beforeAutospacing="0" w:after="0" w:afterAutospacing="0"/>
         <w:textAlignment w:val="baseline"/>
@@ -287,7 +162,7 @@
         <w:pStyle w:val="a3"/>
         <w:numPr>
           <w:ilvl w:val="2"/>
-          <w:numId w:val="3"/>
+          <w:numId w:val="7"/>
         </w:numPr>
         <w:spacing w:before="0" w:beforeAutospacing="0" w:after="0" w:afterAutospacing="0"/>
         <w:textAlignment w:val="baseline"/>
@@ -307,9 +182,34 @@
           <w:sz w:val="22"/>
           <w:szCs w:val="22"/>
         </w:rPr>
-        <w:t xml:space="preserve">Schedule, </w:t>
-      </w:r>
-      <w:proofErr w:type="spellStart"/>
+        <w:t>Schedule, Vods and Standings</w:t>
+      </w:r>
+      <w:r>
+        <w:rPr>
+          <w:rFonts w:ascii="Arial" w:hAnsi="Arial" w:cs="Arial"/>
+          <w:color w:val="000000"/>
+          <w:sz w:val="22"/>
+          <w:szCs w:val="22"/>
+        </w:rPr>
+        <w:t>: Our overall dashboard provide insights with latest LOL e-sport statistics and news. Various filtering conditions are supported from users’ end for customized information inquiries.</w:t>
+      </w:r>
+    </w:p>
+    <w:p>
+      <w:pPr>
+        <w:pStyle w:val="a3"/>
+        <w:numPr>
+          <w:ilvl w:val="2"/>
+          <w:numId w:val="7"/>
+        </w:numPr>
+        <w:spacing w:before="0" w:beforeAutospacing="0" w:after="0" w:afterAutospacing="0"/>
+        <w:textAlignment w:val="baseline"/>
+        <w:rPr>
+          <w:rFonts w:ascii="Arial" w:hAnsi="Arial" w:cs="Arial"/>
+          <w:color w:val="000000"/>
+          <w:sz w:val="22"/>
+          <w:szCs w:val="22"/>
+        </w:rPr>
+      </w:pPr>
       <w:r>
         <w:rPr>
           <w:rFonts w:ascii="Arial" w:hAnsi="Arial" w:cs="Arial"/>
@@ -319,10 +219,27 @@
           <w:sz w:val="22"/>
           <w:szCs w:val="22"/>
         </w:rPr>
-        <w:t>Vods</w:t>
-      </w:r>
-      <w:proofErr w:type="spellEnd"/>
-      <w:r>
+        <w:t>Match History Tracking:</w:t>
+      </w:r>
+      <w:r>
+        <w:rPr>
+          <w:rFonts w:ascii="Arial" w:hAnsi="Arial" w:cs="Arial"/>
+          <w:color w:val="000000"/>
+          <w:sz w:val="22"/>
+          <w:szCs w:val="22"/>
+        </w:rPr>
+        <w:t xml:space="preserve"> Track the historial match record between two teams for any incoming match. Giving out winning rate prediction based on the match history and contestants‘ recent form.</w:t>
+      </w:r>
+    </w:p>
+    <w:p>
+      <w:pPr>
+        <w:pStyle w:val="a3"/>
+        <w:numPr>
+          <w:ilvl w:val="2"/>
+          <w:numId w:val="7"/>
+        </w:numPr>
+        <w:spacing w:before="0" w:beforeAutospacing="0" w:after="0" w:afterAutospacing="0"/>
+        <w:textAlignment w:val="baseline"/>
         <w:rPr>
           <w:rFonts w:ascii="Arial" w:hAnsi="Arial" w:cs="Arial"/>
           <w:b/>
@@ -331,107 +248,6 @@
           <w:sz w:val="22"/>
           <w:szCs w:val="22"/>
         </w:rPr>
-        <w:t xml:space="preserve"> and Standings</w:t>
-      </w:r>
-      <w:r>
-        <w:rPr>
-          <w:rFonts w:ascii="Arial" w:hAnsi="Arial" w:cs="Arial"/>
-          <w:color w:val="000000"/>
-          <w:sz w:val="22"/>
-          <w:szCs w:val="22"/>
-        </w:rPr>
-        <w:t xml:space="preserve">: Our overall dashboard </w:t>
-      </w:r>
-      <w:r>
-        <w:rPr>
-          <w:rFonts w:ascii="Arial" w:hAnsi="Arial" w:cs="Arial"/>
-          <w:color w:val="000000"/>
-          <w:sz w:val="22"/>
-          <w:szCs w:val="22"/>
-        </w:rPr>
-        <w:t>provides</w:t>
-      </w:r>
-      <w:r>
-        <w:rPr>
-          <w:rFonts w:ascii="Arial" w:hAnsi="Arial" w:cs="Arial"/>
-          <w:color w:val="000000"/>
-          <w:sz w:val="22"/>
-          <w:szCs w:val="22"/>
-        </w:rPr>
-        <w:t xml:space="preserve"> insights with </w:t>
-      </w:r>
-      <w:r>
-        <w:rPr>
-          <w:rFonts w:ascii="Arial" w:hAnsi="Arial" w:cs="Arial"/>
-          <w:color w:val="000000"/>
-          <w:sz w:val="22"/>
-          <w:szCs w:val="22"/>
-        </w:rPr>
-        <w:t xml:space="preserve">the </w:t>
-      </w:r>
-      <w:r>
-        <w:rPr>
-          <w:rFonts w:ascii="Arial" w:hAnsi="Arial" w:cs="Arial"/>
-          <w:color w:val="000000"/>
-          <w:sz w:val="22"/>
-          <w:szCs w:val="22"/>
-        </w:rPr>
-        <w:t xml:space="preserve">latest LOL </w:t>
-      </w:r>
-      <w:proofErr w:type="spellStart"/>
-      <w:r>
-        <w:rPr>
-          <w:rFonts w:ascii="Arial" w:hAnsi="Arial" w:cs="Arial"/>
-          <w:color w:val="000000"/>
-          <w:sz w:val="22"/>
-          <w:szCs w:val="22"/>
-        </w:rPr>
-        <w:t>esport</w:t>
-      </w:r>
-      <w:proofErr w:type="spellEnd"/>
-      <w:r>
-        <w:rPr>
-          <w:rFonts w:ascii="Arial" w:hAnsi="Arial" w:cs="Arial"/>
-          <w:color w:val="000000"/>
-          <w:sz w:val="22"/>
-          <w:szCs w:val="22"/>
-        </w:rPr>
-        <w:t xml:space="preserve"> statistics and news. Various filtering conditions are supported from </w:t>
-      </w:r>
-      <w:r>
-        <w:rPr>
-          <w:rFonts w:ascii="Arial" w:hAnsi="Arial" w:cs="Arial"/>
-          <w:color w:val="000000"/>
-          <w:sz w:val="22"/>
-          <w:szCs w:val="22"/>
-        </w:rPr>
-        <w:t xml:space="preserve">the </w:t>
-      </w:r>
-      <w:r>
-        <w:rPr>
-          <w:rFonts w:ascii="Arial" w:hAnsi="Arial" w:cs="Arial"/>
-          <w:color w:val="000000"/>
-          <w:sz w:val="22"/>
-          <w:szCs w:val="22"/>
-        </w:rPr>
-        <w:t>users’ end for customized information inquiries.</w:t>
-      </w:r>
-    </w:p>
-    <w:p>
-      <w:pPr>
-        <w:pStyle w:val="a3"/>
-        <w:numPr>
-          <w:ilvl w:val="2"/>
-          <w:numId w:val="3"/>
-        </w:numPr>
-        <w:spacing w:before="0" w:beforeAutospacing="0" w:after="0" w:afterAutospacing="0"/>
-        <w:textAlignment w:val="baseline"/>
-        <w:rPr>
-          <w:rFonts w:ascii="Arial" w:hAnsi="Arial" w:cs="Arial"/>
-          <w:color w:val="000000"/>
-          <w:sz w:val="22"/>
-          <w:szCs w:val="22"/>
-        </w:rPr>
       </w:pPr>
       <w:r>
         <w:rPr>
@@ -442,72 +258,16 @@
           <w:sz w:val="22"/>
           <w:szCs w:val="22"/>
         </w:rPr>
-        <w:t>Match History Tracking:</w:t>
-      </w:r>
-      <w:r>
-        <w:rPr>
-          <w:rFonts w:ascii="Arial" w:hAnsi="Arial" w:cs="Arial"/>
-          <w:color w:val="000000"/>
-          <w:sz w:val="22"/>
-          <w:szCs w:val="22"/>
-        </w:rPr>
-        <w:t xml:space="preserve"> Track the </w:t>
-      </w:r>
-      <w:r>
-        <w:rPr>
-          <w:rFonts w:ascii="Arial" w:hAnsi="Arial" w:cs="Arial"/>
-          <w:color w:val="000000"/>
-          <w:sz w:val="22"/>
-          <w:szCs w:val="22"/>
-        </w:rPr>
-        <w:t>historical</w:t>
-      </w:r>
-      <w:r>
-        <w:rPr>
-          <w:rFonts w:ascii="Arial" w:hAnsi="Arial" w:cs="Arial"/>
-          <w:color w:val="000000"/>
-          <w:sz w:val="22"/>
-          <w:szCs w:val="22"/>
-        </w:rPr>
-        <w:t xml:space="preserve"> match record between two teams for any incoming match. Giving out winning rate </w:t>
-      </w:r>
-      <w:r>
-        <w:rPr>
-          <w:rFonts w:ascii="Arial" w:hAnsi="Arial" w:cs="Arial"/>
-          <w:color w:val="000000"/>
-          <w:sz w:val="22"/>
-          <w:szCs w:val="22"/>
-        </w:rPr>
-        <w:t>predictions</w:t>
-      </w:r>
-      <w:r>
-        <w:rPr>
-          <w:rFonts w:ascii="Arial" w:hAnsi="Arial" w:cs="Arial"/>
-          <w:color w:val="000000"/>
-          <w:sz w:val="22"/>
-          <w:szCs w:val="22"/>
-        </w:rPr>
-        <w:t xml:space="preserve"> based on the match history and </w:t>
-      </w:r>
-      <w:proofErr w:type="gramStart"/>
-      <w:r>
-        <w:rPr>
-          <w:rFonts w:ascii="Arial" w:hAnsi="Arial" w:cs="Arial"/>
-          <w:color w:val="000000"/>
-          <w:sz w:val="22"/>
-          <w:szCs w:val="22"/>
-        </w:rPr>
-        <w:t>contestants‘ recent</w:t>
-      </w:r>
-      <w:proofErr w:type="gramEnd"/>
-      <w:r>
-        <w:rPr>
-          <w:rFonts w:ascii="Arial" w:hAnsi="Arial" w:cs="Arial"/>
-          <w:color w:val="000000"/>
-          <w:sz w:val="22"/>
-          <w:szCs w:val="22"/>
-        </w:rPr>
-        <w:t xml:space="preserve"> form.</w:t>
+        <w:t>All-in-One interface:</w:t>
+      </w:r>
+      <w:r>
+        <w:rPr>
+          <w:rFonts w:ascii="Arial" w:hAnsi="Arial" w:cs="Arial"/>
+          <w:color w:val="000000"/>
+          <w:sz w:val="22"/>
+          <w:szCs w:val="22"/>
+        </w:rPr>
+        <w:t xml:space="preserve"> All related information and links are intergrated together for users’ easy navigation. Beginning from a single match history, users are able to be redirected to the detailed player stats, match vods, team info and so on. Thorough support on subpage navigations gives users best exploration experience and lower use cost.</w:t>
       </w:r>
     </w:p>
     <w:p>
@@ -515,7 +275,7 @@
         <w:pStyle w:val="a3"/>
         <w:numPr>
           <w:ilvl w:val="2"/>
-          <w:numId w:val="3"/>
+          <w:numId w:val="7"/>
         </w:numPr>
         <w:spacing w:before="0" w:beforeAutospacing="0" w:after="0" w:afterAutospacing="0"/>
         <w:textAlignment w:val="baseline"/>
@@ -537,101 +297,16 @@
           <w:sz w:val="22"/>
           <w:szCs w:val="22"/>
         </w:rPr>
-        <w:t>All-in-One interface:</w:t>
-      </w:r>
-      <w:r>
-        <w:rPr>
-          <w:rFonts w:ascii="Arial" w:hAnsi="Arial" w:cs="Arial"/>
-          <w:color w:val="000000"/>
-          <w:sz w:val="22"/>
-          <w:szCs w:val="22"/>
-        </w:rPr>
-        <w:t xml:space="preserve"> All related information and links are </w:t>
-      </w:r>
-      <w:r>
-        <w:rPr>
-          <w:rFonts w:ascii="Arial" w:hAnsi="Arial" w:cs="Arial"/>
-          <w:color w:val="000000"/>
-          <w:sz w:val="22"/>
-          <w:szCs w:val="22"/>
-        </w:rPr>
-        <w:t>integrated</w:t>
-      </w:r>
-      <w:r>
-        <w:rPr>
-          <w:rFonts w:ascii="Arial" w:hAnsi="Arial" w:cs="Arial"/>
-          <w:color w:val="000000"/>
-          <w:sz w:val="22"/>
-          <w:szCs w:val="22"/>
-        </w:rPr>
-        <w:t xml:space="preserve"> together for users’ easy navigation. Beginning from a single match history, users </w:t>
-      </w:r>
-      <w:proofErr w:type="gramStart"/>
-      <w:r>
-        <w:rPr>
-          <w:rFonts w:ascii="Arial" w:hAnsi="Arial" w:cs="Arial"/>
-          <w:color w:val="000000"/>
-          <w:sz w:val="22"/>
-          <w:szCs w:val="22"/>
-        </w:rPr>
-        <w:t>are able to</w:t>
-      </w:r>
-      <w:proofErr w:type="gramEnd"/>
-      <w:r>
-        <w:rPr>
-          <w:rFonts w:ascii="Arial" w:hAnsi="Arial" w:cs="Arial"/>
-          <w:color w:val="000000"/>
-          <w:sz w:val="22"/>
-          <w:szCs w:val="22"/>
-        </w:rPr>
-        <w:t xml:space="preserve"> be redirected to the detailed player stats, match </w:t>
-      </w:r>
-      <w:proofErr w:type="spellStart"/>
-      <w:r>
-        <w:rPr>
-          <w:rFonts w:ascii="Arial" w:hAnsi="Arial" w:cs="Arial"/>
-          <w:color w:val="000000"/>
-          <w:sz w:val="22"/>
-          <w:szCs w:val="22"/>
-        </w:rPr>
-        <w:t>V</w:t>
-      </w:r>
-      <w:r>
-        <w:rPr>
-          <w:rFonts w:ascii="Arial" w:hAnsi="Arial" w:cs="Arial"/>
-          <w:color w:val="000000"/>
-          <w:sz w:val="22"/>
-          <w:szCs w:val="22"/>
-        </w:rPr>
-        <w:t>ods</w:t>
-      </w:r>
-      <w:proofErr w:type="spellEnd"/>
-      <w:r>
-        <w:rPr>
-          <w:rFonts w:ascii="Arial" w:hAnsi="Arial" w:cs="Arial"/>
-          <w:color w:val="000000"/>
-          <w:sz w:val="22"/>
-          <w:szCs w:val="22"/>
-        </w:rPr>
-        <w:t xml:space="preserve">, team info and so on. Thorough support on subpage navigations gives users </w:t>
-      </w:r>
-      <w:r>
-        <w:rPr>
-          <w:rFonts w:ascii="Arial" w:hAnsi="Arial" w:cs="Arial"/>
-          <w:color w:val="000000"/>
-          <w:sz w:val="22"/>
-          <w:szCs w:val="22"/>
-        </w:rPr>
-        <w:t xml:space="preserve">the </w:t>
-      </w:r>
-      <w:r>
-        <w:rPr>
-          <w:rFonts w:ascii="Arial" w:hAnsi="Arial" w:cs="Arial"/>
-          <w:color w:val="000000"/>
-          <w:sz w:val="22"/>
-          <w:szCs w:val="22"/>
-        </w:rPr>
-        <w:t>best exploration experience and lower use cost.</w:t>
+        <w:t xml:space="preserve">Customized Watching List: </w:t>
+      </w:r>
+      <w:r>
+        <w:rPr>
+          <w:rFonts w:ascii="Arial" w:hAnsi="Arial" w:cs="Arial"/>
+          <w:color w:val="000000"/>
+          <w:sz w:val="22"/>
+          <w:szCs w:val="22"/>
+        </w:rPr>
+        <w:t>Pick your favorite team and players then store them in our cloud servers. Login with your personal account to retrieve the search history on any portable devices. You can also mark your favorite team member, we will prepare his personal highlights for you.</w:t>
       </w:r>
     </w:p>
     <w:p>
@@ -639,7 +314,7 @@
         <w:pStyle w:val="a3"/>
         <w:numPr>
           <w:ilvl w:val="2"/>
-          <w:numId w:val="3"/>
+          <w:numId w:val="7"/>
         </w:numPr>
         <w:spacing w:before="0" w:beforeAutospacing="0" w:after="0" w:afterAutospacing="0"/>
         <w:textAlignment w:val="baseline"/>
@@ -661,52 +336,16 @@
           <w:sz w:val="22"/>
           <w:szCs w:val="22"/>
         </w:rPr>
-        <w:t xml:space="preserve">Customized Watching List: </w:t>
-      </w:r>
-      <w:r>
-        <w:rPr>
-          <w:rFonts w:ascii="Arial" w:hAnsi="Arial" w:cs="Arial"/>
-          <w:color w:val="000000"/>
-          <w:sz w:val="22"/>
-          <w:szCs w:val="22"/>
-        </w:rPr>
-        <w:t>Pick your favorite team and players</w:t>
-      </w:r>
-      <w:r>
-        <w:rPr>
-          <w:rFonts w:ascii="Arial" w:hAnsi="Arial" w:cs="Arial"/>
-          <w:color w:val="000000"/>
-          <w:sz w:val="22"/>
-          <w:szCs w:val="22"/>
-        </w:rPr>
-        <w:t>,</w:t>
-      </w:r>
-      <w:r>
-        <w:rPr>
-          <w:rFonts w:ascii="Arial" w:hAnsi="Arial" w:cs="Arial"/>
-          <w:color w:val="000000"/>
-          <w:sz w:val="22"/>
-          <w:szCs w:val="22"/>
-        </w:rPr>
-        <w:t xml:space="preserve"> then store them in our cloud servers. </w:t>
-      </w:r>
-      <w:r>
-        <w:rPr>
-          <w:rFonts w:ascii="Arial" w:hAnsi="Arial" w:cs="Arial"/>
-          <w:color w:val="000000"/>
-          <w:sz w:val="22"/>
-          <w:szCs w:val="22"/>
-        </w:rPr>
-        <w:t>Log in</w:t>
-      </w:r>
-      <w:r>
-        <w:rPr>
-          <w:rFonts w:ascii="Arial" w:hAnsi="Arial" w:cs="Arial"/>
-          <w:color w:val="000000"/>
-          <w:sz w:val="22"/>
-          <w:szCs w:val="22"/>
-        </w:rPr>
-        <w:t xml:space="preserve"> with your personal account to retrieve the search history on any portable devices.</w:t>
+        <w:t xml:space="preserve">Forecast the result of the competition: </w:t>
+      </w:r>
+      <w:r>
+        <w:rPr>
+          <w:rFonts w:ascii="Arial" w:hAnsi="Arial" w:cs="Arial"/>
+          <w:color w:val="000000"/>
+          <w:sz w:val="22"/>
+          <w:szCs w:val="22"/>
+        </w:rPr>
+        <w:t>Pick your two favorite teams, and our overall dashboard can provide predicted results of the game through our database and calculation methods, such as the results of the previous games of the team you selected, and the matchup of the participating players will be considered.</w:t>
       </w:r>
     </w:p>
     <w:p>
@@ -714,7 +353,7 @@
         <w:pStyle w:val="a3"/>
         <w:numPr>
           <w:ilvl w:val="1"/>
-          <w:numId w:val="3"/>
+          <w:numId w:val="7"/>
         </w:numPr>
         <w:spacing w:before="0" w:beforeAutospacing="0" w:after="0" w:afterAutospacing="0"/>
         <w:textAlignment w:val="baseline"/>
@@ -744,7 +383,7 @@
         <w:pStyle w:val="a3"/>
         <w:numPr>
           <w:ilvl w:val="2"/>
-          <w:numId w:val="3"/>
+          <w:numId w:val="7"/>
         </w:numPr>
         <w:spacing w:before="0" w:beforeAutospacing="0" w:after="0" w:afterAutospacing="0"/>
         <w:textAlignment w:val="baseline"/>
@@ -773,7 +412,7 @@
         <w:pStyle w:val="a3"/>
         <w:numPr>
           <w:ilvl w:val="2"/>
-          <w:numId w:val="3"/>
+          <w:numId w:val="7"/>
         </w:numPr>
         <w:spacing w:before="0" w:beforeAutospacing="0" w:after="0" w:afterAutospacing="0"/>
         <w:textAlignment w:val="baseline"/>
@@ -802,18 +441,17 @@
         <w:pStyle w:val="a3"/>
         <w:numPr>
           <w:ilvl w:val="0"/>
-          <w:numId w:val="3"/>
-        </w:numPr>
-        <w:spacing w:before="0" w:beforeAutospacing="0" w:after="0" w:afterAutospacing="0"/>
-        <w:textAlignment w:val="baseline"/>
-        <w:rPr>
-          <w:rFonts w:ascii="Arial" w:hAnsi="Arial" w:cs="Arial"/>
-          <w:color w:val="000000"/>
-          <w:sz w:val="22"/>
-          <w:szCs w:val="22"/>
-        </w:rPr>
-      </w:pPr>
-      <w:proofErr w:type="spellStart"/>
+          <w:numId w:val="7"/>
+        </w:numPr>
+        <w:spacing w:before="0" w:beforeAutospacing="0" w:after="0" w:afterAutospacing="0"/>
+        <w:textAlignment w:val="baseline"/>
+        <w:rPr>
+          <w:rFonts w:ascii="Arial" w:hAnsi="Arial" w:cs="Arial"/>
+          <w:color w:val="000000"/>
+          <w:sz w:val="22"/>
+          <w:szCs w:val="22"/>
+        </w:rPr>
+      </w:pPr>
       <w:r>
         <w:rPr>
           <w:rFonts w:ascii="Arial" w:hAnsi="Arial" w:cs="Arial"/>
@@ -823,9 +461,25 @@
           <w:sz w:val="22"/>
           <w:szCs w:val="22"/>
         </w:rPr>
-        <w:t>RelativityRadio</w:t>
-      </w:r>
-      <w:proofErr w:type="spellEnd"/>
+        <w:t>RelativityRadio/Trailblazer</w:t>
+      </w:r>
+    </w:p>
+    <w:p>
+      <w:pPr>
+        <w:pStyle w:val="a3"/>
+        <w:numPr>
+          <w:ilvl w:val="1"/>
+          <w:numId w:val="7"/>
+        </w:numPr>
+        <w:spacing w:before="0" w:beforeAutospacing="0" w:after="0" w:afterAutospacing="0"/>
+        <w:textAlignment w:val="baseline"/>
+        <w:rPr>
+          <w:rFonts w:ascii="Arial" w:hAnsi="Arial" w:cs="Arial"/>
+          <w:color w:val="000000"/>
+          <w:sz w:val="22"/>
+          <w:szCs w:val="22"/>
+        </w:rPr>
+      </w:pPr>
       <w:r>
         <w:rPr>
           <w:rFonts w:ascii="Arial" w:hAnsi="Arial" w:cs="Arial"/>
@@ -835,16 +489,17 @@
           <w:sz w:val="22"/>
           <w:szCs w:val="22"/>
         </w:rPr>
-        <w:t>/Trailblazer</w:t>
-      </w:r>
-      <w:r>
-        <w:rPr>
-          <w:rFonts w:ascii="Arial" w:hAnsi="Arial" w:cs="Arial"/>
-          <w:color w:val="000000"/>
-          <w:sz w:val="22"/>
-          <w:szCs w:val="22"/>
-        </w:rPr>
-        <w:t>: Location map of songs listened throughout city, filtered by time / song info / user</w:t>
+        <w:lastRenderedPageBreak/>
+        <w:t xml:space="preserve">Description: </w:t>
+      </w:r>
+      <w:r>
+        <w:rPr>
+          <w:rFonts w:ascii="Arial" w:hAnsi="Arial" w:cs="Arial"/>
+          <w:color w:val="000000"/>
+          <w:sz w:val="22"/>
+          <w:szCs w:val="22"/>
+        </w:rPr>
+        <w:t> A web app displaying a location map of songs listened throughout city, able to be viewed, filtered, and queried according to location, time, and song information.</w:t>
       </w:r>
     </w:p>
     <w:p>
@@ -852,25 +507,29 @@
         <w:pStyle w:val="a3"/>
         <w:numPr>
           <w:ilvl w:val="1"/>
-          <w:numId w:val="3"/>
-        </w:numPr>
-        <w:spacing w:before="0" w:beforeAutospacing="0" w:after="0" w:afterAutospacing="0"/>
-        <w:textAlignment w:val="baseline"/>
-        <w:rPr>
-          <w:rFonts w:ascii="Arial" w:hAnsi="Arial" w:cs="Arial"/>
-          <w:color w:val="000000"/>
-          <w:sz w:val="22"/>
-          <w:szCs w:val="22"/>
-        </w:rPr>
-      </w:pPr>
-      <w:r>
-        <w:rPr>
-          <w:rFonts w:ascii="Arial" w:hAnsi="Arial" w:cs="Arial"/>
-          <w:color w:val="000000"/>
-          <w:sz w:val="22"/>
-          <w:szCs w:val="22"/>
-        </w:rPr>
-        <w:t>Description: </w:t>
+          <w:numId w:val="7"/>
+        </w:numPr>
+        <w:spacing w:before="0" w:beforeAutospacing="0" w:after="0" w:afterAutospacing="0"/>
+        <w:textAlignment w:val="baseline"/>
+        <w:rPr>
+          <w:rFonts w:ascii="Arial" w:hAnsi="Arial" w:cs="Arial"/>
+          <w:b/>
+          <w:bCs/>
+          <w:color w:val="000000"/>
+          <w:sz w:val="22"/>
+          <w:szCs w:val="22"/>
+        </w:rPr>
+      </w:pPr>
+      <w:r>
+        <w:rPr>
+          <w:rFonts w:ascii="Arial" w:hAnsi="Arial" w:cs="Arial"/>
+          <w:b/>
+          <w:bCs/>
+          <w:color w:val="000000"/>
+          <w:sz w:val="22"/>
+          <w:szCs w:val="22"/>
+        </w:rPr>
+        <w:t>Main Features:</w:t>
       </w:r>
     </w:p>
     <w:p>
@@ -878,222 +537,7 @@
         <w:pStyle w:val="a3"/>
         <w:numPr>
           <w:ilvl w:val="2"/>
-          <w:numId w:val="3"/>
-        </w:numPr>
-        <w:spacing w:before="0" w:beforeAutospacing="0" w:after="0" w:afterAutospacing="0"/>
-        <w:textAlignment w:val="baseline"/>
-        <w:rPr>
-          <w:rFonts w:ascii="Arial" w:hAnsi="Arial" w:cs="Arial"/>
-          <w:color w:val="000000"/>
-          <w:sz w:val="22"/>
-          <w:szCs w:val="22"/>
-        </w:rPr>
-      </w:pPr>
-      <w:r>
-        <w:rPr>
-          <w:rFonts w:ascii="Arial" w:hAnsi="Arial" w:cs="Arial"/>
-          <w:color w:val="000000"/>
-          <w:sz w:val="22"/>
-          <w:szCs w:val="22"/>
-        </w:rPr>
-        <w:t>Permissions: users of this web app will link their Spotify account (OAuth) and grant location permissions (possibly using a mobile app). </w:t>
-      </w:r>
-    </w:p>
-    <w:p>
-      <w:pPr>
-        <w:pStyle w:val="a3"/>
-        <w:numPr>
-          <w:ilvl w:val="2"/>
-          <w:numId w:val="3"/>
-        </w:numPr>
-        <w:spacing w:before="0" w:beforeAutospacing="0" w:after="0" w:afterAutospacing="0"/>
-        <w:textAlignment w:val="baseline"/>
-        <w:rPr>
-          <w:rFonts w:ascii="Arial" w:hAnsi="Arial" w:cs="Arial"/>
-          <w:color w:val="000000"/>
-          <w:sz w:val="22"/>
-          <w:szCs w:val="22"/>
-        </w:rPr>
-      </w:pPr>
-      <w:r>
-        <w:rPr>
-          <w:rFonts w:ascii="Arial" w:hAnsi="Arial" w:cs="Arial"/>
-          <w:color w:val="000000"/>
-          <w:sz w:val="22"/>
-          <w:szCs w:val="22"/>
-        </w:rPr>
-        <w:t xml:space="preserve">Data Architecture: the app will automatically approximately </w:t>
-      </w:r>
-      <w:r>
-        <w:rPr>
-          <w:rFonts w:ascii="Arial" w:hAnsi="Arial" w:cs="Arial"/>
-          <w:color w:val="000000"/>
-          <w:sz w:val="22"/>
-          <w:szCs w:val="22"/>
-          <w:u w:val="single"/>
-        </w:rPr>
-        <w:t>geotag</w:t>
-      </w:r>
-      <w:r>
-        <w:rPr>
-          <w:rFonts w:ascii="Arial" w:hAnsi="Arial" w:cs="Arial"/>
-          <w:color w:val="000000"/>
-          <w:sz w:val="22"/>
-          <w:szCs w:val="22"/>
-        </w:rPr>
-        <w:t xml:space="preserve"> and </w:t>
-      </w:r>
-      <w:r>
-        <w:rPr>
-          <w:rFonts w:ascii="Arial" w:hAnsi="Arial" w:cs="Arial"/>
-          <w:color w:val="000000"/>
-          <w:sz w:val="22"/>
-          <w:szCs w:val="22"/>
-          <w:u w:val="single"/>
-        </w:rPr>
-        <w:t>timestamp</w:t>
-      </w:r>
-      <w:r>
-        <w:rPr>
-          <w:rFonts w:ascii="Arial" w:hAnsi="Arial" w:cs="Arial"/>
-          <w:color w:val="000000"/>
-          <w:sz w:val="22"/>
-          <w:szCs w:val="22"/>
-        </w:rPr>
-        <w:t xml:space="preserve"> each </w:t>
-      </w:r>
-      <w:r>
-        <w:rPr>
-          <w:rFonts w:ascii="Arial" w:hAnsi="Arial" w:cs="Arial"/>
-          <w:color w:val="000000"/>
-          <w:sz w:val="22"/>
-          <w:szCs w:val="22"/>
-          <w:u w:val="single"/>
-        </w:rPr>
-        <w:t>track</w:t>
-      </w:r>
-      <w:r>
-        <w:rPr>
-          <w:rFonts w:ascii="Arial" w:hAnsi="Arial" w:cs="Arial"/>
-          <w:color w:val="000000"/>
-          <w:sz w:val="22"/>
-          <w:szCs w:val="22"/>
-        </w:rPr>
-        <w:t xml:space="preserve"> as it is listened to, and upload it to the server, potentially along with (anonymous) user </w:t>
-      </w:r>
-      <w:r>
-        <w:rPr>
-          <w:rFonts w:ascii="Arial" w:hAnsi="Arial" w:cs="Arial"/>
-          <w:color w:val="000000"/>
-          <w:sz w:val="22"/>
-          <w:szCs w:val="22"/>
-        </w:rPr>
-        <w:lastRenderedPageBreak/>
-        <w:t xml:space="preserve">ID. Each </w:t>
-      </w:r>
-      <w:r>
-        <w:rPr>
-          <w:rFonts w:ascii="Arial" w:hAnsi="Arial" w:cs="Arial"/>
-          <w:color w:val="000000"/>
-          <w:sz w:val="22"/>
-          <w:szCs w:val="22"/>
-        </w:rPr>
-        <w:t>tracked</w:t>
-      </w:r>
-      <w:r>
-        <w:rPr>
-          <w:rFonts w:ascii="Arial" w:hAnsi="Arial" w:cs="Arial"/>
-          <w:color w:val="000000"/>
-          <w:sz w:val="22"/>
-          <w:szCs w:val="22"/>
-        </w:rPr>
-        <w:t xml:space="preserve"> object will contain links to the next and last song played by that user.</w:t>
-      </w:r>
-    </w:p>
-    <w:p>
-      <w:pPr>
-        <w:pStyle w:val="a3"/>
-        <w:numPr>
-          <w:ilvl w:val="3"/>
-          <w:numId w:val="4"/>
-        </w:numPr>
-        <w:spacing w:before="0" w:beforeAutospacing="0" w:after="0" w:afterAutospacing="0"/>
-        <w:textAlignment w:val="baseline"/>
-        <w:rPr>
-          <w:rFonts w:ascii="Arial" w:hAnsi="Arial" w:cs="Arial"/>
-          <w:color w:val="000000"/>
-          <w:sz w:val="22"/>
-          <w:szCs w:val="22"/>
-        </w:rPr>
-      </w:pPr>
-      <w:r>
-        <w:rPr>
-          <w:rFonts w:ascii="Arial" w:hAnsi="Arial" w:cs="Arial"/>
-          <w:color w:val="000000"/>
-          <w:sz w:val="22"/>
-          <w:szCs w:val="22"/>
-        </w:rPr>
-        <w:t>if the start and end timestamps of a track are not almost the same as the</w:t>
-      </w:r>
-    </w:p>
-    <w:p>
-      <w:pPr>
-        <w:pStyle w:val="a3"/>
-        <w:numPr>
-          <w:ilvl w:val="2"/>
-          <w:numId w:val="4"/>
-        </w:numPr>
-        <w:spacing w:before="0" w:beforeAutospacing="0" w:after="0" w:afterAutospacing="0"/>
-        <w:textAlignment w:val="baseline"/>
-        <w:rPr>
-          <w:rFonts w:ascii="Arial" w:hAnsi="Arial" w:cs="Arial"/>
-          <w:color w:val="000000"/>
-          <w:sz w:val="22"/>
-          <w:szCs w:val="22"/>
-        </w:rPr>
-      </w:pPr>
-      <w:r>
-        <w:rPr>
-          <w:rFonts w:ascii="Arial" w:hAnsi="Arial" w:cs="Arial"/>
-          <w:color w:val="000000"/>
-          <w:sz w:val="22"/>
-          <w:szCs w:val="22"/>
-        </w:rPr>
-        <w:t>data sources will be map data from google and general listenership statistics from Spotify.</w:t>
-      </w:r>
-    </w:p>
-    <w:p>
-      <w:pPr>
-        <w:pStyle w:val="a3"/>
-        <w:numPr>
-          <w:ilvl w:val="1"/>
-          <w:numId w:val="4"/>
-        </w:numPr>
-        <w:spacing w:before="0" w:beforeAutospacing="0" w:after="0" w:afterAutospacing="0"/>
-        <w:textAlignment w:val="baseline"/>
-        <w:rPr>
-          <w:rFonts w:ascii="Arial" w:hAnsi="Arial" w:cs="Arial"/>
-          <w:color w:val="000000"/>
-          <w:sz w:val="22"/>
-          <w:szCs w:val="22"/>
-        </w:rPr>
-      </w:pPr>
-      <w:r>
-        <w:rPr>
-          <w:rFonts w:ascii="Arial" w:hAnsi="Arial" w:cs="Arial"/>
-          <w:color w:val="000000"/>
-          <w:sz w:val="22"/>
-          <w:szCs w:val="22"/>
-        </w:rPr>
-        <w:t>Features:</w:t>
-      </w:r>
-    </w:p>
-    <w:p>
-      <w:pPr>
-        <w:pStyle w:val="a3"/>
-        <w:numPr>
-          <w:ilvl w:val="2"/>
-          <w:numId w:val="4"/>
+          <w:numId w:val="7"/>
         </w:numPr>
         <w:spacing w:before="0" w:beforeAutospacing="0" w:after="0" w:afterAutospacing="0"/>
         <w:textAlignment w:val="baseline"/>
@@ -1112,8 +556,20 @@
           <w:color w:val="000000"/>
           <w:sz w:val="22"/>
           <w:szCs w:val="22"/>
-        </w:rPr>
-        <w:t>Music Map:</w:t>
+          <w:u w:val="single"/>
+        </w:rPr>
+        <w:t>Music Map</w:t>
+      </w:r>
+      <w:r>
+        <w:rPr>
+          <w:rFonts w:ascii="Arial" w:hAnsi="Arial" w:cs="Arial"/>
+          <w:i/>
+          <w:iCs/>
+          <w:color w:val="000000"/>
+          <w:sz w:val="22"/>
+          <w:szCs w:val="22"/>
+        </w:rPr>
+        <w:t>:</w:t>
       </w:r>
       <w:r>
         <w:rPr>
@@ -1151,7 +607,7 @@
         <w:pStyle w:val="a3"/>
         <w:numPr>
           <w:ilvl w:val="3"/>
-          <w:numId w:val="4"/>
+          <w:numId w:val="8"/>
         </w:numPr>
         <w:spacing w:before="0" w:beforeAutospacing="0" w:after="0" w:afterAutospacing="0"/>
         <w:textAlignment w:val="baseline"/>
@@ -1170,35 +626,10 @@
           <w:color w:val="000000"/>
           <w:sz w:val="22"/>
           <w:szCs w:val="22"/>
-        </w:rPr>
-        <w:t>Track Tracker:</w:t>
-      </w:r>
-      <w:r>
-        <w:rPr>
-          <w:rFonts w:ascii="Arial" w:hAnsi="Arial" w:cs="Arial"/>
-          <w:color w:val="000000"/>
-          <w:sz w:val="22"/>
-          <w:szCs w:val="22"/>
-        </w:rPr>
-        <w:t xml:space="preserve"> see where a specific song has popped up.</w:t>
-      </w:r>
-    </w:p>
-    <w:p>
-      <w:pPr>
-        <w:pStyle w:val="a3"/>
-        <w:numPr>
-          <w:ilvl w:val="2"/>
-          <w:numId w:val="4"/>
-        </w:numPr>
-        <w:spacing w:before="0" w:beforeAutospacing="0" w:after="0" w:afterAutospacing="0"/>
-        <w:textAlignment w:val="baseline"/>
-        <w:rPr>
-          <w:rFonts w:ascii="Arial" w:hAnsi="Arial" w:cs="Arial"/>
-          <w:color w:val="000000"/>
-          <w:sz w:val="22"/>
-          <w:szCs w:val="22"/>
-        </w:rPr>
-      </w:pPr>
+          <w:u w:val="single"/>
+        </w:rPr>
+        <w:t>Track Tracker</w:t>
+      </w:r>
       <w:r>
         <w:rPr>
           <w:rFonts w:ascii="Arial" w:hAnsi="Arial" w:cs="Arial"/>
@@ -1208,16 +639,16 @@
           <w:sz w:val="22"/>
           <w:szCs w:val="22"/>
         </w:rPr>
-        <w:t>Local Listening</w:t>
-      </w:r>
-      <w:r>
-        <w:rPr>
-          <w:rFonts w:ascii="Arial" w:hAnsi="Arial" w:cs="Arial"/>
-          <w:color w:val="000000"/>
-          <w:sz w:val="22"/>
-          <w:szCs w:val="22"/>
-        </w:rPr>
-        <w:t>: compile songs from within a space-time radius into a static playlist.</w:t>
+        <w:t>:</w:t>
+      </w:r>
+      <w:r>
+        <w:rPr>
+          <w:rFonts w:ascii="Arial" w:hAnsi="Arial" w:cs="Arial"/>
+          <w:color w:val="000000"/>
+          <w:sz w:val="22"/>
+          <w:szCs w:val="22"/>
+        </w:rPr>
+        <w:t xml:space="preserve"> see locations where a specific song has popped up</w:t>
       </w:r>
     </w:p>
     <w:p>
@@ -1225,7 +656,7 @@
         <w:pStyle w:val="a3"/>
         <w:numPr>
           <w:ilvl w:val="2"/>
-          <w:numId w:val="4"/>
+          <w:numId w:val="8"/>
         </w:numPr>
         <w:spacing w:before="0" w:beforeAutospacing="0" w:after="0" w:afterAutospacing="0"/>
         <w:textAlignment w:val="baseline"/>
@@ -1244,17 +675,18 @@
           <w:color w:val="000000"/>
           <w:sz w:val="22"/>
           <w:szCs w:val="22"/>
-        </w:rPr>
-        <w:t>Dynamic Queue</w:t>
-      </w:r>
-      <w:r>
-        <w:rPr>
-          <w:rFonts w:ascii="Arial" w:hAnsi="Arial" w:cs="Arial"/>
-          <w:color w:val="000000"/>
-          <w:sz w:val="22"/>
-          <w:szCs w:val="22"/>
-        </w:rPr>
-        <w:t>: filter, weight, order, and auto-play nearby songs!</w:t>
+          <w:u w:val="single"/>
+        </w:rPr>
+        <w:t>Local Listening</w:t>
+      </w:r>
+      <w:r>
+        <w:rPr>
+          <w:rFonts w:ascii="Arial" w:hAnsi="Arial" w:cs="Arial"/>
+          <w:color w:val="000000"/>
+          <w:sz w:val="22"/>
+          <w:szCs w:val="22"/>
+        </w:rPr>
+        <w:t>: compile songs from within a space-time radius of a into a static playlist.</w:t>
       </w:r>
     </w:p>
     <w:p>
@@ -1262,7 +694,7 @@
         <w:pStyle w:val="a3"/>
         <w:numPr>
           <w:ilvl w:val="2"/>
-          <w:numId w:val="4"/>
+          <w:numId w:val="8"/>
         </w:numPr>
         <w:spacing w:before="0" w:beforeAutospacing="0" w:after="0" w:afterAutospacing="0"/>
         <w:textAlignment w:val="baseline"/>
@@ -1281,25 +713,26 @@
           <w:color w:val="000000"/>
           <w:sz w:val="22"/>
           <w:szCs w:val="22"/>
-        </w:rPr>
-        <w:t>User Link</w:t>
-      </w:r>
-      <w:r>
-        <w:rPr>
-          <w:rFonts w:ascii="Arial" w:hAnsi="Arial" w:cs="Arial"/>
-          <w:color w:val="000000"/>
-          <w:sz w:val="22"/>
-          <w:szCs w:val="22"/>
-        </w:rPr>
-        <w:t>: share a playlist with someone nearby who has similar tastes</w:t>
-      </w:r>
-    </w:p>
-    <w:p>
-      <w:pPr>
-        <w:pStyle w:val="a3"/>
-        <w:numPr>
-          <w:ilvl w:val="3"/>
-          <w:numId w:val="4"/>
+          <w:u w:val="single"/>
+        </w:rPr>
+        <w:t>Dynamic Queue</w:t>
+      </w:r>
+      <w:r>
+        <w:rPr>
+          <w:rFonts w:ascii="Arial" w:hAnsi="Arial" w:cs="Arial"/>
+          <w:color w:val="000000"/>
+          <w:sz w:val="22"/>
+          <w:szCs w:val="22"/>
+        </w:rPr>
+        <w:t>: filter, weight, rank, and auto-play nearby songs based on specific criteria! Hear the songs played by others around you.</w:t>
+      </w:r>
+    </w:p>
+    <w:p>
+      <w:pPr>
+        <w:pStyle w:val="a3"/>
+        <w:numPr>
+          <w:ilvl w:val="2"/>
+          <w:numId w:val="8"/>
         </w:numPr>
         <w:spacing w:before="0" w:beforeAutospacing="0" w:after="0" w:afterAutospacing="0"/>
         <w:textAlignment w:val="baseline"/>
@@ -1318,35 +751,10 @@
           <w:color w:val="000000"/>
           <w:sz w:val="22"/>
           <w:szCs w:val="22"/>
-        </w:rPr>
-        <w:t>Anonymous Chat:</w:t>
-      </w:r>
-      <w:r>
-        <w:rPr>
-          <w:rFonts w:ascii="Arial" w:hAnsi="Arial" w:cs="Arial"/>
-          <w:color w:val="000000"/>
-          <w:sz w:val="22"/>
-          <w:szCs w:val="22"/>
-        </w:rPr>
-        <w:t xml:space="preserve"> say hi to a nearby user, only knowing their recent song history.</w:t>
-      </w:r>
-    </w:p>
-    <w:p>
-      <w:pPr>
-        <w:pStyle w:val="a3"/>
-        <w:numPr>
-          <w:ilvl w:val="3"/>
-          <w:numId w:val="4"/>
-        </w:numPr>
-        <w:spacing w:before="0" w:beforeAutospacing="0" w:after="0" w:afterAutospacing="0"/>
-        <w:textAlignment w:val="baseline"/>
-        <w:rPr>
-          <w:rFonts w:ascii="Arial" w:hAnsi="Arial" w:cs="Arial"/>
-          <w:color w:val="000000"/>
-          <w:sz w:val="22"/>
-          <w:szCs w:val="22"/>
-        </w:rPr>
-      </w:pPr>
+          <w:u w:val="single"/>
+        </w:rPr>
+        <w:t>Anonymous Chat</w:t>
+      </w:r>
       <w:r>
         <w:rPr>
           <w:rFonts w:ascii="Arial" w:hAnsi="Arial" w:cs="Arial"/>
@@ -1356,6 +764,82 @@
           <w:sz w:val="22"/>
           <w:szCs w:val="22"/>
         </w:rPr>
+        <w:t>:</w:t>
+      </w:r>
+      <w:r>
+        <w:rPr>
+          <w:rFonts w:ascii="Arial" w:hAnsi="Arial" w:cs="Arial"/>
+          <w:color w:val="000000"/>
+          <w:sz w:val="22"/>
+          <w:szCs w:val="22"/>
+        </w:rPr>
+        <w:t xml:space="preserve"> say hi to an unknown nearby user!</w:t>
+      </w:r>
+    </w:p>
+    <w:p>
+      <w:pPr>
+        <w:pStyle w:val="a3"/>
+        <w:numPr>
+          <w:ilvl w:val="3"/>
+          <w:numId w:val="8"/>
+        </w:numPr>
+        <w:spacing w:before="0" w:beforeAutospacing="0" w:after="0" w:afterAutospacing="0"/>
+        <w:textAlignment w:val="baseline"/>
+        <w:rPr>
+          <w:rFonts w:ascii="Arial" w:hAnsi="Arial" w:cs="Arial"/>
+          <w:color w:val="000000"/>
+          <w:sz w:val="22"/>
+          <w:szCs w:val="22"/>
+        </w:rPr>
+      </w:pPr>
+      <w:r>
+        <w:rPr>
+          <w:rFonts w:ascii="Arial" w:hAnsi="Arial" w:cs="Arial"/>
+          <w:i/>
+          <w:iCs/>
+          <w:color w:val="000000"/>
+          <w:sz w:val="22"/>
+          <w:szCs w:val="22"/>
+          <w:u w:val="single"/>
+        </w:rPr>
+        <w:t>User Link</w:t>
+      </w:r>
+      <w:r>
+        <w:rPr>
+          <w:rFonts w:ascii="Arial" w:hAnsi="Arial" w:cs="Arial"/>
+          <w:color w:val="000000"/>
+          <w:sz w:val="22"/>
+          <w:szCs w:val="22"/>
+        </w:rPr>
+        <w:t>: create an auto-updating shared playlist!</w:t>
+      </w:r>
+    </w:p>
+    <w:p>
+      <w:pPr>
+        <w:pStyle w:val="a3"/>
+        <w:numPr>
+          <w:ilvl w:val="3"/>
+          <w:numId w:val="8"/>
+        </w:numPr>
+        <w:spacing w:before="0" w:beforeAutospacing="0" w:after="0" w:afterAutospacing="0"/>
+        <w:textAlignment w:val="baseline"/>
+        <w:rPr>
+          <w:rFonts w:ascii="Arial" w:hAnsi="Arial" w:cs="Arial"/>
+          <w:color w:val="000000"/>
+          <w:sz w:val="22"/>
+          <w:szCs w:val="22"/>
+        </w:rPr>
+      </w:pPr>
+      <w:r>
+        <w:rPr>
+          <w:rFonts w:ascii="Arial" w:hAnsi="Arial" w:cs="Arial"/>
+          <w:i/>
+          <w:iCs/>
+          <w:color w:val="000000"/>
+          <w:sz w:val="22"/>
+          <w:szCs w:val="22"/>
+          <w:u w:val="single"/>
+        </w:rPr>
         <w:t>Song Pong</w:t>
       </w:r>
       <w:r>
@@ -1365,7 +849,44 @@
           <w:sz w:val="22"/>
           <w:szCs w:val="22"/>
         </w:rPr>
-        <w:t>: interlace queues with a nearby user!</w:t>
+        <w:t>: interlace queues! (song choice alternates)</w:t>
+      </w:r>
+    </w:p>
+    <w:p>
+      <w:pPr>
+        <w:pStyle w:val="a3"/>
+        <w:numPr>
+          <w:ilvl w:val="1"/>
+          <w:numId w:val="8"/>
+        </w:numPr>
+        <w:spacing w:before="0" w:beforeAutospacing="0" w:after="0" w:afterAutospacing="0"/>
+        <w:textAlignment w:val="baseline"/>
+        <w:rPr>
+          <w:rFonts w:ascii="Arial" w:hAnsi="Arial" w:cs="Arial"/>
+          <w:color w:val="000000"/>
+          <w:sz w:val="22"/>
+          <w:szCs w:val="22"/>
+        </w:rPr>
+      </w:pPr>
+      <w:r>
+        <w:rPr>
+          <w:rFonts w:ascii="Arial" w:hAnsi="Arial" w:cs="Arial"/>
+          <w:b/>
+          <w:bCs/>
+          <w:color w:val="000000"/>
+          <w:sz w:val="22"/>
+          <w:szCs w:val="22"/>
+        </w:rPr>
+        <w:t>Permissions:</w:t>
+      </w:r>
+      <w:r>
+        <w:rPr>
+          <w:rFonts w:ascii="Arial" w:hAnsi="Arial" w:cs="Arial"/>
+          <w:color w:val="000000"/>
+          <w:sz w:val="22"/>
+          <w:szCs w:val="22"/>
+        </w:rPr>
+        <w:t>  Users of this web app can link their Spotify account (using OAuth) and grant location permissions (possibly using a mobile app, or via HTML5).</w:t>
       </w:r>
     </w:p>
     <w:p>
@@ -1373,7 +894,7 @@
         <w:pStyle w:val="a3"/>
         <w:numPr>
           <w:ilvl w:val="2"/>
-          <w:numId w:val="4"/>
+          <w:numId w:val="8"/>
         </w:numPr>
         <w:spacing w:before="0" w:beforeAutospacing="0" w:after="0" w:afterAutospacing="0"/>
         <w:textAlignment w:val="baseline"/>
@@ -1392,170 +913,88 @@
           <w:szCs w:val="22"/>
           <w:u w:val="single"/>
         </w:rPr>
-        <w:t>Safety features</w:t>
-      </w:r>
-      <w:r>
-        <w:rPr>
-          <w:rFonts w:ascii="Arial" w:hAnsi="Arial" w:cs="Arial"/>
-          <w:color w:val="000000"/>
-          <w:sz w:val="22"/>
-          <w:szCs w:val="22"/>
-        </w:rPr>
-        <w:t>:</w:t>
-      </w:r>
-    </w:p>
-    <w:p>
-      <w:pPr>
-        <w:pStyle w:val="a3"/>
-        <w:numPr>
-          <w:ilvl w:val="3"/>
-          <w:numId w:val="4"/>
-        </w:numPr>
-        <w:spacing w:before="0" w:beforeAutospacing="0" w:after="0" w:afterAutospacing="0"/>
-        <w:textAlignment w:val="baseline"/>
-        <w:rPr>
-          <w:rFonts w:ascii="Arial" w:hAnsi="Arial" w:cs="Arial"/>
-          <w:color w:val="000000"/>
-          <w:sz w:val="22"/>
-          <w:szCs w:val="22"/>
-        </w:rPr>
-      </w:pPr>
-      <w:r>
-        <w:rPr>
-          <w:rFonts w:ascii="Arial" w:hAnsi="Arial" w:cs="Arial"/>
-          <w:color w:val="000000"/>
-          <w:sz w:val="22"/>
-          <w:szCs w:val="22"/>
-        </w:rPr>
-        <w:t xml:space="preserve">Private Zone: automatically stop sharing data based on specific criteria, like being within a certain radius, or during </w:t>
-      </w:r>
-      <w:r>
-        <w:rPr>
-          <w:rFonts w:ascii="Arial" w:hAnsi="Arial" w:cs="Arial"/>
-          <w:color w:val="000000"/>
-          <w:sz w:val="22"/>
-          <w:szCs w:val="22"/>
-        </w:rPr>
-        <w:t>certain</w:t>
-      </w:r>
-      <w:r>
-        <w:rPr>
-          <w:rFonts w:ascii="Arial" w:hAnsi="Arial" w:cs="Arial"/>
-          <w:color w:val="000000"/>
-          <w:sz w:val="22"/>
-          <w:szCs w:val="22"/>
-        </w:rPr>
-        <w:t xml:space="preserve"> times.</w:t>
-      </w:r>
-    </w:p>
-    <w:p>
-      <w:pPr>
-        <w:pStyle w:val="a3"/>
-        <w:numPr>
-          <w:ilvl w:val="3"/>
-          <w:numId w:val="4"/>
-        </w:numPr>
-        <w:spacing w:before="0" w:beforeAutospacing="0" w:after="0" w:afterAutospacing="0"/>
-        <w:textAlignment w:val="baseline"/>
-        <w:rPr>
-          <w:rFonts w:ascii="Arial" w:hAnsi="Arial" w:cs="Arial"/>
-          <w:color w:val="000000"/>
-          <w:sz w:val="22"/>
-          <w:szCs w:val="22"/>
-        </w:rPr>
-      </w:pPr>
-      <w:r>
-        <w:rPr>
-          <w:rFonts w:ascii="Arial" w:hAnsi="Arial" w:cs="Arial"/>
-          <w:color w:val="000000"/>
-          <w:sz w:val="22"/>
-          <w:szCs w:val="22"/>
-        </w:rPr>
-        <w:t>Obfuscation: all user IDs will be completely absent from the front</w:t>
-      </w:r>
-      <w:r>
-        <w:rPr>
-          <w:rFonts w:ascii="Arial" w:hAnsi="Arial" w:cs="Arial"/>
-          <w:color w:val="000000"/>
-          <w:sz w:val="22"/>
-          <w:szCs w:val="22"/>
-        </w:rPr>
-        <w:t>-</w:t>
-      </w:r>
-      <w:r>
-        <w:rPr>
-          <w:rFonts w:ascii="Arial" w:hAnsi="Arial" w:cs="Arial"/>
-          <w:color w:val="000000"/>
-          <w:sz w:val="22"/>
-          <w:szCs w:val="22"/>
-        </w:rPr>
-        <w:t xml:space="preserve">end, and only accessible on the backend. It will be impossible to directly query user IDs, and any grouping or association related to listening patterns will occur </w:t>
-      </w:r>
-      <w:proofErr w:type="spellStart"/>
-      <w:r>
-        <w:rPr>
-          <w:rFonts w:ascii="Arial" w:hAnsi="Arial" w:cs="Arial"/>
-          <w:color w:val="000000"/>
-          <w:sz w:val="22"/>
-          <w:szCs w:val="22"/>
-        </w:rPr>
-        <w:t>serverside</w:t>
-      </w:r>
-      <w:proofErr w:type="spellEnd"/>
-      <w:r>
-        <w:rPr>
-          <w:rFonts w:ascii="Arial" w:hAnsi="Arial" w:cs="Arial"/>
-          <w:color w:val="000000"/>
-          <w:sz w:val="22"/>
-          <w:szCs w:val="22"/>
-        </w:rPr>
-        <w:t xml:space="preserve"> using dynamic linking. the speed and number of linkage queries will be limited to a human rate (perhaps one every 15 minutes).</w:t>
-      </w:r>
-    </w:p>
-    <w:p>
-      <w:pPr>
-        <w:pStyle w:val="a3"/>
-        <w:numPr>
-          <w:ilvl w:val="3"/>
-          <w:numId w:val="4"/>
-        </w:numPr>
-        <w:spacing w:before="0" w:beforeAutospacing="0" w:after="0" w:afterAutospacing="0"/>
-        <w:textAlignment w:val="baseline"/>
-        <w:rPr>
-          <w:rFonts w:ascii="Arial" w:hAnsi="Arial" w:cs="Arial"/>
-          <w:color w:val="000000"/>
-          <w:sz w:val="22"/>
-          <w:szCs w:val="22"/>
-        </w:rPr>
-      </w:pPr>
-      <w:r>
-        <w:rPr>
-          <w:rFonts w:ascii="Arial" w:hAnsi="Arial" w:cs="Arial"/>
-          <w:color w:val="000000"/>
-          <w:sz w:val="22"/>
-          <w:szCs w:val="22"/>
-        </w:rPr>
-        <w:t xml:space="preserve">Location inaccuracy: geotagging will have some noise introduced </w:t>
-      </w:r>
-      <w:proofErr w:type="gramStart"/>
-      <w:r>
-        <w:rPr>
-          <w:rFonts w:ascii="Arial" w:hAnsi="Arial" w:cs="Arial"/>
-          <w:color w:val="000000"/>
-          <w:sz w:val="22"/>
-          <w:szCs w:val="22"/>
-        </w:rPr>
-        <w:t>purposefully—approximate</w:t>
-      </w:r>
-      <w:proofErr w:type="gramEnd"/>
-      <w:r>
-        <w:rPr>
-          <w:rFonts w:ascii="Arial" w:hAnsi="Arial" w:cs="Arial"/>
-          <w:color w:val="000000"/>
-          <w:sz w:val="22"/>
-          <w:szCs w:val="22"/>
-        </w:rPr>
-        <w:t xml:space="preserve"> distance will be given, or coordinates will be approximate (rounded to the nearest 50 feet, or something similar.)</w:t>
+        <w:t>Private Zones</w:t>
+      </w:r>
+      <w:r>
+        <w:rPr>
+          <w:rFonts w:ascii="Arial" w:hAnsi="Arial" w:cs="Arial"/>
+          <w:color w:val="000000"/>
+          <w:sz w:val="22"/>
+          <w:szCs w:val="22"/>
+        </w:rPr>
+        <w:t>: Users can specifiy certain areas or timeframes within which data will automatically stop being shared. Definition of private zones will be part of the default registration process.</w:t>
+      </w:r>
+    </w:p>
+    <w:p>
+      <w:pPr>
+        <w:pStyle w:val="a3"/>
+        <w:numPr>
+          <w:ilvl w:val="2"/>
+          <w:numId w:val="8"/>
+        </w:numPr>
+        <w:spacing w:before="0" w:beforeAutospacing="0" w:after="0" w:afterAutospacing="0"/>
+        <w:textAlignment w:val="baseline"/>
+        <w:rPr>
+          <w:rFonts w:ascii="Arial" w:hAnsi="Arial" w:cs="Arial"/>
+          <w:color w:val="000000"/>
+          <w:sz w:val="22"/>
+          <w:szCs w:val="22"/>
+        </w:rPr>
+      </w:pPr>
+      <w:r>
+        <w:rPr>
+          <w:rFonts w:ascii="Arial" w:hAnsi="Arial" w:cs="Arial"/>
+          <w:color w:val="000000"/>
+          <w:sz w:val="22"/>
+          <w:szCs w:val="22"/>
+          <w:u w:val="single"/>
+        </w:rPr>
+        <w:t>Obfuscation</w:t>
+      </w:r>
+      <w:r>
+        <w:rPr>
+          <w:rFonts w:ascii="Arial" w:hAnsi="Arial" w:cs="Arial"/>
+          <w:color w:val="000000"/>
+          <w:sz w:val="22"/>
+          <w:szCs w:val="22"/>
+        </w:rPr>
+        <w:t>: user IDs will not be stored on the frontend, and only accessible on the backend. A rate limit (~60 tracks/minute) will apply to queries on "trails" of next- and previously-played tracks, preventing large-scale data harvesting of location patterns. </w:t>
+      </w:r>
+    </w:p>
+    <w:p>
+      <w:pPr>
+        <w:pStyle w:val="a3"/>
+        <w:numPr>
+          <w:ilvl w:val="2"/>
+          <w:numId w:val="8"/>
+        </w:numPr>
+        <w:spacing w:before="0" w:beforeAutospacing="0" w:after="0" w:afterAutospacing="0"/>
+        <w:textAlignment w:val="baseline"/>
+        <w:rPr>
+          <w:rFonts w:ascii="Arial" w:hAnsi="Arial" w:cs="Arial"/>
+          <w:color w:val="000000"/>
+          <w:sz w:val="22"/>
+          <w:szCs w:val="22"/>
+        </w:rPr>
+      </w:pPr>
+      <w:r>
+        <w:rPr>
+          <w:rFonts w:ascii="Arial" w:hAnsi="Arial" w:cs="Arial"/>
+          <w:color w:val="000000"/>
+          <w:sz w:val="22"/>
+          <w:szCs w:val="22"/>
+          <w:u w:val="single"/>
+        </w:rPr>
+        <w:t>Location inaccuracy</w:t>
+      </w:r>
+      <w:r>
+        <w:rPr>
+          <w:rFonts w:ascii="Arial" w:hAnsi="Arial" w:cs="Arial"/>
+          <w:color w:val="000000"/>
+          <w:sz w:val="22"/>
+          <w:szCs w:val="22"/>
+        </w:rPr>
+        <w:t>: geotagging will have some (transparent) amount of noise introduced purposefully—users can specify accuracy range betwen "within 5 feet" and "within 100 feet" (relative to user observation). approximate distance will be given for tracks,l or coordinates will be approximate (rounded to the nearest 50 feet, or something similar.)</w:t>
       </w:r>
     </w:p>
     <w:p>
@@ -1563,20 +1002,353 @@
         <w:pStyle w:val="a3"/>
         <w:numPr>
           <w:ilvl w:val="1"/>
-          <w:numId w:val="4"/>
-        </w:numPr>
-        <w:spacing w:before="0" w:beforeAutospacing="0" w:after="0" w:afterAutospacing="0"/>
-        <w:textAlignment w:val="baseline"/>
-        <w:rPr>
-          <w:rFonts w:ascii="Arial" w:hAnsi="Arial" w:cs="Arial"/>
-          <w:color w:val="000000"/>
-          <w:sz w:val="22"/>
-          <w:szCs w:val="22"/>
-        </w:rPr>
-      </w:pPr>
-      <w:r>
-        <w:rPr>
-          <w:rFonts w:ascii="Arial" w:hAnsi="Arial" w:cs="Arial"/>
+          <w:numId w:val="8"/>
+        </w:numPr>
+        <w:spacing w:before="0" w:beforeAutospacing="0" w:after="0" w:afterAutospacing="0"/>
+        <w:textAlignment w:val="baseline"/>
+        <w:rPr>
+          <w:rFonts w:ascii="Arial" w:hAnsi="Arial" w:cs="Arial"/>
+          <w:color w:val="000000"/>
+          <w:sz w:val="22"/>
+          <w:szCs w:val="22"/>
+        </w:rPr>
+      </w:pPr>
+      <w:r>
+        <w:rPr>
+          <w:rFonts w:ascii="Arial" w:hAnsi="Arial" w:cs="Arial"/>
+          <w:b/>
+          <w:bCs/>
+          <w:color w:val="000000"/>
+          <w:sz w:val="22"/>
+          <w:szCs w:val="22"/>
+        </w:rPr>
+        <w:t>Data Management:</w:t>
+      </w:r>
+      <w:r>
+        <w:rPr>
+          <w:rFonts w:ascii="Arial" w:hAnsi="Arial" w:cs="Arial"/>
+          <w:color w:val="000000"/>
+          <w:sz w:val="22"/>
+          <w:szCs w:val="22"/>
+        </w:rPr>
+        <w:t xml:space="preserve">  the app will automatically approximately </w:t>
+      </w:r>
+      <w:r>
+        <w:rPr>
+          <w:rFonts w:ascii="Arial" w:hAnsi="Arial" w:cs="Arial"/>
+          <w:color w:val="000000"/>
+          <w:sz w:val="22"/>
+          <w:szCs w:val="22"/>
+          <w:u w:val="single"/>
+        </w:rPr>
+        <w:t>geotag</w:t>
+      </w:r>
+      <w:r>
+        <w:rPr>
+          <w:rFonts w:ascii="Arial" w:hAnsi="Arial" w:cs="Arial"/>
+          <w:color w:val="000000"/>
+          <w:sz w:val="22"/>
+          <w:szCs w:val="22"/>
+        </w:rPr>
+        <w:t xml:space="preserve"> and </w:t>
+      </w:r>
+      <w:r>
+        <w:rPr>
+          <w:rFonts w:ascii="Arial" w:hAnsi="Arial" w:cs="Arial"/>
+          <w:color w:val="000000"/>
+          <w:sz w:val="22"/>
+          <w:szCs w:val="22"/>
+          <w:u w:val="single"/>
+        </w:rPr>
+        <w:t>timestamp</w:t>
+      </w:r>
+      <w:r>
+        <w:rPr>
+          <w:rFonts w:ascii="Arial" w:hAnsi="Arial" w:cs="Arial"/>
+          <w:color w:val="000000"/>
+          <w:sz w:val="22"/>
+          <w:szCs w:val="22"/>
+        </w:rPr>
+        <w:t xml:space="preserve"> each </w:t>
+      </w:r>
+      <w:r>
+        <w:rPr>
+          <w:rFonts w:ascii="Arial" w:hAnsi="Arial" w:cs="Arial"/>
+          <w:color w:val="000000"/>
+          <w:sz w:val="22"/>
+          <w:szCs w:val="22"/>
+          <w:u w:val="single"/>
+        </w:rPr>
+        <w:t>track</w:t>
+      </w:r>
+      <w:r>
+        <w:rPr>
+          <w:rFonts w:ascii="Arial" w:hAnsi="Arial" w:cs="Arial"/>
+          <w:color w:val="000000"/>
+          <w:sz w:val="22"/>
+          <w:szCs w:val="22"/>
+        </w:rPr>
+        <w:t xml:space="preserve"> as it is listened to, and upload the record to a non-relational serverside database along with (anonymous) </w:t>
+      </w:r>
+      <w:r>
+        <w:rPr>
+          <w:rFonts w:ascii="Arial" w:hAnsi="Arial" w:cs="Arial"/>
+          <w:color w:val="000000"/>
+          <w:sz w:val="22"/>
+          <w:szCs w:val="22"/>
+          <w:u w:val="single"/>
+        </w:rPr>
+        <w:t>user ID</w:t>
+      </w:r>
+      <w:r>
+        <w:rPr>
+          <w:rFonts w:ascii="Arial" w:hAnsi="Arial" w:cs="Arial"/>
+          <w:color w:val="000000"/>
+          <w:sz w:val="22"/>
+          <w:szCs w:val="22"/>
+        </w:rPr>
+        <w:t xml:space="preserve">. Each data object will also contain links to the </w:t>
+      </w:r>
+      <w:r>
+        <w:rPr>
+          <w:rFonts w:ascii="Arial" w:hAnsi="Arial" w:cs="Arial"/>
+          <w:color w:val="000000"/>
+          <w:sz w:val="22"/>
+          <w:szCs w:val="22"/>
+          <w:u w:val="single"/>
+        </w:rPr>
+        <w:t>next and last song</w:t>
+      </w:r>
+      <w:r>
+        <w:rPr>
+          <w:rFonts w:ascii="Arial" w:hAnsi="Arial" w:cs="Arial"/>
+          <w:color w:val="000000"/>
+          <w:sz w:val="22"/>
+          <w:szCs w:val="22"/>
+        </w:rPr>
+        <w:t xml:space="preserve"> played, as well as other optional flags (such as whether the user was listening to an album all the way through or what playlist the user was listening to).</w:t>
+      </w:r>
+    </w:p>
+    <w:p>
+      <w:pPr>
+        <w:pStyle w:val="a3"/>
+        <w:numPr>
+          <w:ilvl w:val="2"/>
+          <w:numId w:val="8"/>
+        </w:numPr>
+        <w:spacing w:before="0" w:beforeAutospacing="0" w:after="0" w:afterAutospacing="0"/>
+        <w:textAlignment w:val="baseline"/>
+        <w:rPr>
+          <w:rFonts w:ascii="Arial" w:hAnsi="Arial" w:cs="Arial"/>
+          <w:color w:val="000000"/>
+          <w:sz w:val="22"/>
+          <w:szCs w:val="22"/>
+        </w:rPr>
+      </w:pPr>
+      <w:r>
+        <w:rPr>
+          <w:rFonts w:ascii="Arial" w:hAnsi="Arial" w:cs="Arial"/>
+          <w:i/>
+          <w:iCs/>
+          <w:color w:val="000000"/>
+          <w:sz w:val="22"/>
+          <w:szCs w:val="22"/>
+          <w:u w:val="single"/>
+        </w:rPr>
+        <w:t>Validation</w:t>
+      </w:r>
+      <w:r>
+        <w:rPr>
+          <w:rFonts w:ascii="Arial" w:hAnsi="Arial" w:cs="Arial"/>
+          <w:color w:val="000000"/>
+          <w:sz w:val="22"/>
+          <w:szCs w:val="22"/>
+        </w:rPr>
+        <w:t>: if the interval between start and end timestamps are not at least half the length of the track, the entry will not be logged (presumably the song was skipped).</w:t>
+      </w:r>
+    </w:p>
+    <w:p>
+      <w:pPr>
+        <w:pStyle w:val="a3"/>
+        <w:numPr>
+          <w:ilvl w:val="2"/>
+          <w:numId w:val="8"/>
+        </w:numPr>
+        <w:spacing w:before="0" w:beforeAutospacing="0" w:after="0" w:afterAutospacing="0"/>
+        <w:textAlignment w:val="baseline"/>
+        <w:rPr>
+          <w:rFonts w:ascii="Arial" w:hAnsi="Arial" w:cs="Arial"/>
+          <w:color w:val="000000"/>
+          <w:sz w:val="22"/>
+          <w:szCs w:val="22"/>
+        </w:rPr>
+      </w:pPr>
+      <w:r>
+        <w:rPr>
+          <w:rFonts w:ascii="Arial" w:hAnsi="Arial" w:cs="Arial"/>
+          <w:i/>
+          <w:iCs/>
+          <w:color w:val="000000"/>
+          <w:sz w:val="22"/>
+          <w:szCs w:val="22"/>
+          <w:u w:val="single"/>
+        </w:rPr>
+        <w:lastRenderedPageBreak/>
+        <w:t>User Control</w:t>
+      </w:r>
+      <w:r>
+        <w:rPr>
+          <w:rFonts w:ascii="Arial" w:hAnsi="Arial" w:cs="Arial"/>
+          <w:color w:val="000000"/>
+          <w:sz w:val="22"/>
+          <w:szCs w:val="22"/>
+        </w:rPr>
+        <w:t>: any and all records created by a specific user can be deleted at any time, or permanently dissociated from any user account and kept on the server for records purposes.</w:t>
+      </w:r>
+    </w:p>
+    <w:p>
+      <w:pPr>
+        <w:pStyle w:val="a3"/>
+        <w:numPr>
+          <w:ilvl w:val="2"/>
+          <w:numId w:val="8"/>
+        </w:numPr>
+        <w:spacing w:before="0" w:beforeAutospacing="0" w:after="0" w:afterAutospacing="0"/>
+        <w:textAlignment w:val="baseline"/>
+        <w:rPr>
+          <w:rFonts w:ascii="Arial" w:hAnsi="Arial" w:cs="Arial"/>
+          <w:color w:val="000000"/>
+          <w:sz w:val="22"/>
+          <w:szCs w:val="22"/>
+        </w:rPr>
+      </w:pPr>
+      <w:r>
+        <w:rPr>
+          <w:rFonts w:ascii="Arial" w:hAnsi="Arial" w:cs="Arial"/>
+          <w:i/>
+          <w:iCs/>
+          <w:color w:val="000000"/>
+          <w:sz w:val="22"/>
+          <w:szCs w:val="22"/>
+          <w:u w:val="single"/>
+        </w:rPr>
+        <w:t>Comments</w:t>
+      </w:r>
+      <w:r>
+        <w:rPr>
+          <w:rFonts w:ascii="Arial" w:hAnsi="Arial" w:cs="Arial"/>
+          <w:color w:val="000000"/>
+          <w:sz w:val="22"/>
+          <w:szCs w:val="22"/>
+        </w:rPr>
+        <w:t>: users can enable or disable comments on their tracks; user-dissociated tracks always have comments enabled.</w:t>
+      </w:r>
+    </w:p>
+    <w:p>
+      <w:pPr>
+        <w:pStyle w:val="a3"/>
+        <w:numPr>
+          <w:ilvl w:val="1"/>
+          <w:numId w:val="8"/>
+        </w:numPr>
+        <w:spacing w:before="0" w:beforeAutospacing="0" w:after="0" w:afterAutospacing="0"/>
+        <w:textAlignment w:val="baseline"/>
+        <w:rPr>
+          <w:rFonts w:ascii="Arial" w:hAnsi="Arial" w:cs="Arial"/>
+          <w:b/>
+          <w:bCs/>
+          <w:color w:val="000000"/>
+          <w:sz w:val="22"/>
+          <w:szCs w:val="22"/>
+        </w:rPr>
+      </w:pPr>
+      <w:r>
+        <w:rPr>
+          <w:rFonts w:ascii="Arial" w:hAnsi="Arial" w:cs="Arial"/>
+          <w:b/>
+          <w:bCs/>
+          <w:color w:val="000000"/>
+          <w:sz w:val="22"/>
+          <w:szCs w:val="22"/>
+        </w:rPr>
+        <w:t>External Data Streams:</w:t>
+      </w:r>
+    </w:p>
+    <w:p>
+      <w:pPr>
+        <w:pStyle w:val="a3"/>
+        <w:numPr>
+          <w:ilvl w:val="2"/>
+          <w:numId w:val="8"/>
+        </w:numPr>
+        <w:spacing w:before="0" w:beforeAutospacing="0" w:after="0" w:afterAutospacing="0"/>
+        <w:textAlignment w:val="baseline"/>
+        <w:rPr>
+          <w:rFonts w:ascii="Arial" w:hAnsi="Arial" w:cs="Arial"/>
+          <w:color w:val="000000"/>
+          <w:sz w:val="22"/>
+          <w:szCs w:val="22"/>
+        </w:rPr>
+      </w:pPr>
+      <w:r>
+        <w:rPr>
+          <w:rFonts w:ascii="Arial" w:hAnsi="Arial" w:cs="Arial"/>
+          <w:color w:val="000000"/>
+          <w:sz w:val="22"/>
+          <w:szCs w:val="22"/>
+        </w:rPr>
+        <w:t>map data (Google) </w:t>
+      </w:r>
+    </w:p>
+    <w:p>
+      <w:pPr>
+        <w:pStyle w:val="a3"/>
+        <w:numPr>
+          <w:ilvl w:val="2"/>
+          <w:numId w:val="8"/>
+        </w:numPr>
+        <w:spacing w:before="0" w:beforeAutospacing="0" w:after="0" w:afterAutospacing="0"/>
+        <w:textAlignment w:val="baseline"/>
+        <w:rPr>
+          <w:rFonts w:ascii="Arial" w:hAnsi="Arial" w:cs="Arial"/>
+          <w:color w:val="000000"/>
+          <w:sz w:val="22"/>
+          <w:szCs w:val="22"/>
+        </w:rPr>
+      </w:pPr>
+      <w:r>
+        <w:rPr>
+          <w:rFonts w:ascii="Arial" w:hAnsi="Arial" w:cs="Arial"/>
+          <w:color w:val="000000"/>
+          <w:sz w:val="22"/>
+          <w:szCs w:val="22"/>
+        </w:rPr>
+        <w:t>general listenership statistics (Spotify)</w:t>
+      </w:r>
+    </w:p>
+    <w:p>
+      <w:pPr>
+        <w:pStyle w:val="a3"/>
+        <w:numPr>
+          <w:ilvl w:val="1"/>
+          <w:numId w:val="8"/>
+        </w:numPr>
+        <w:spacing w:before="0" w:beforeAutospacing="0" w:after="0" w:afterAutospacing="0"/>
+        <w:textAlignment w:val="baseline"/>
+        <w:rPr>
+          <w:rFonts w:ascii="Arial" w:hAnsi="Arial" w:cs="Arial"/>
+          <w:b/>
+          <w:bCs/>
+          <w:color w:val="000000"/>
+          <w:sz w:val="22"/>
+          <w:szCs w:val="22"/>
+        </w:rPr>
+      </w:pPr>
+      <w:r>
+        <w:rPr>
+          <w:rFonts w:ascii="Arial" w:hAnsi="Arial" w:cs="Arial"/>
+          <w:b/>
+          <w:bCs/>
           <w:color w:val="000000"/>
           <w:sz w:val="22"/>
           <w:szCs w:val="22"/>
@@ -1589,7 +1361,7 @@
         <w:pStyle w:val="a3"/>
         <w:numPr>
           <w:ilvl w:val="2"/>
-          <w:numId w:val="4"/>
+          <w:numId w:val="8"/>
         </w:numPr>
         <w:spacing w:before="0" w:beforeAutospacing="0" w:after="0" w:afterAutospacing="0"/>
         <w:textAlignment w:val="baseline"/>
@@ -1618,7 +1390,7 @@
         <w:pStyle w:val="a3"/>
         <w:numPr>
           <w:ilvl w:val="2"/>
-          <w:numId w:val="4"/>
+          <w:numId w:val="8"/>
         </w:numPr>
         <w:spacing w:before="0" w:beforeAutospacing="0" w:after="0" w:afterAutospacing="0"/>
         <w:textAlignment w:val="baseline"/>
@@ -1647,7 +1419,7 @@
         <w:pStyle w:val="a3"/>
         <w:numPr>
           <w:ilvl w:val="2"/>
-          <w:numId w:val="4"/>
+          <w:numId w:val="8"/>
         </w:numPr>
         <w:spacing w:before="0" w:beforeAutospacing="0" w:after="0" w:afterAutospacing="0"/>
         <w:textAlignment w:val="baseline"/>
@@ -1685,7 +1457,7 @@
         <w:pStyle w:val="a3"/>
         <w:numPr>
           <w:ilvl w:val="2"/>
-          <w:numId w:val="4"/>
+          <w:numId w:val="8"/>
         </w:numPr>
         <w:spacing w:before="0" w:beforeAutospacing="0" w:after="0" w:afterAutospacing="0"/>
         <w:textAlignment w:val="baseline"/>
@@ -1880,28 +1652,161 @@
       </w:rPr>
     </w:lvl>
   </w:abstractNum>
+  <w:abstractNum w:abstractNumId="1" w15:restartNumberingAfterBreak="0">
+    <w:nsid w:val="67A14F3E"/>
+    <w:multiLevelType w:val="multilevel"/>
+    <w:tmpl w:val="8F02E94A"/>
+    <w:lvl w:ilvl="0">
+      <w:start w:val="1"/>
+      <w:numFmt w:val="bullet"/>
+      <w:lvlText w:val=""/>
+      <w:lvlJc w:val="left"/>
+      <w:pPr>
+        <w:tabs>
+          <w:tab w:val="num" w:pos="720"/>
+        </w:tabs>
+        <w:ind w:left="720" w:hanging="360"/>
+      </w:pPr>
+      <w:rPr>
+        <w:rFonts w:ascii="Symbol" w:hAnsi="Symbol" w:hint="default"/>
+        <w:sz w:val="20"/>
+      </w:rPr>
+    </w:lvl>
+    <w:lvl w:ilvl="1">
+      <w:start w:val="1"/>
+      <w:numFmt w:val="bullet"/>
+      <w:lvlText w:val="o"/>
+      <w:lvlJc w:val="left"/>
+      <w:pPr>
+        <w:tabs>
+          <w:tab w:val="num" w:pos="1440"/>
+        </w:tabs>
+        <w:ind w:left="1440" w:hanging="360"/>
+      </w:pPr>
+      <w:rPr>
+        <w:rFonts w:ascii="Courier New" w:hAnsi="Courier New" w:hint="default"/>
+        <w:sz w:val="20"/>
+      </w:rPr>
+    </w:lvl>
+    <w:lvl w:ilvl="2">
+      <w:start w:val="1"/>
+      <w:numFmt w:val="bullet"/>
+      <w:lvlText w:val=""/>
+      <w:lvlJc w:val="left"/>
+      <w:pPr>
+        <w:tabs>
+          <w:tab w:val="num" w:pos="2160"/>
+        </w:tabs>
+        <w:ind w:left="2160" w:hanging="360"/>
+      </w:pPr>
+      <w:rPr>
+        <w:rFonts w:ascii="Wingdings" w:hAnsi="Wingdings" w:hint="default"/>
+        <w:sz w:val="20"/>
+      </w:rPr>
+    </w:lvl>
+    <w:lvl w:ilvl="3">
+      <w:start w:val="1"/>
+      <w:numFmt w:val="bullet"/>
+      <w:lvlText w:val=""/>
+      <w:lvlJc w:val="left"/>
+      <w:pPr>
+        <w:tabs>
+          <w:tab w:val="num" w:pos="2880"/>
+        </w:tabs>
+        <w:ind w:left="2880" w:hanging="360"/>
+      </w:pPr>
+      <w:rPr>
+        <w:rFonts w:ascii="Wingdings" w:hAnsi="Wingdings" w:hint="default"/>
+        <w:sz w:val="20"/>
+      </w:rPr>
+    </w:lvl>
+    <w:lvl w:ilvl="4" w:tentative="1">
+      <w:start w:val="1"/>
+      <w:numFmt w:val="bullet"/>
+      <w:lvlText w:val=""/>
+      <w:lvlJc w:val="left"/>
+      <w:pPr>
+        <w:tabs>
+          <w:tab w:val="num" w:pos="3600"/>
+        </w:tabs>
+        <w:ind w:left="3600" w:hanging="360"/>
+      </w:pPr>
+      <w:rPr>
+        <w:rFonts w:ascii="Wingdings" w:hAnsi="Wingdings" w:hint="default"/>
+        <w:sz w:val="20"/>
+      </w:rPr>
+    </w:lvl>
+    <w:lvl w:ilvl="5" w:tentative="1">
+      <w:start w:val="1"/>
+      <w:numFmt w:val="bullet"/>
+      <w:lvlText w:val=""/>
+      <w:lvlJc w:val="left"/>
+      <w:pPr>
+        <w:tabs>
+          <w:tab w:val="num" w:pos="4320"/>
+        </w:tabs>
+        <w:ind w:left="4320" w:hanging="360"/>
+      </w:pPr>
+      <w:rPr>
+        <w:rFonts w:ascii="Wingdings" w:hAnsi="Wingdings" w:hint="default"/>
+        <w:sz w:val="20"/>
+      </w:rPr>
+    </w:lvl>
+    <w:lvl w:ilvl="6" w:tentative="1">
+      <w:start w:val="1"/>
+      <w:numFmt w:val="bullet"/>
+      <w:lvlText w:val=""/>
+      <w:lvlJc w:val="left"/>
+      <w:pPr>
+        <w:tabs>
+          <w:tab w:val="num" w:pos="5040"/>
+        </w:tabs>
+        <w:ind w:left="5040" w:hanging="360"/>
+      </w:pPr>
+      <w:rPr>
+        <w:rFonts w:ascii="Wingdings" w:hAnsi="Wingdings" w:hint="default"/>
+        <w:sz w:val="20"/>
+      </w:rPr>
+    </w:lvl>
+    <w:lvl w:ilvl="7" w:tentative="1">
+      <w:start w:val="1"/>
+      <w:numFmt w:val="bullet"/>
+      <w:lvlText w:val=""/>
+      <w:lvlJc w:val="left"/>
+      <w:pPr>
+        <w:tabs>
+          <w:tab w:val="num" w:pos="5760"/>
+        </w:tabs>
+        <w:ind w:left="5760" w:hanging="360"/>
+      </w:pPr>
+      <w:rPr>
+        <w:rFonts w:ascii="Wingdings" w:hAnsi="Wingdings" w:hint="default"/>
+        <w:sz w:val="20"/>
+      </w:rPr>
+    </w:lvl>
+    <w:lvl w:ilvl="8" w:tentative="1">
+      <w:start w:val="1"/>
+      <w:numFmt w:val="bullet"/>
+      <w:lvlText w:val=""/>
+      <w:lvlJc w:val="left"/>
+      <w:pPr>
+        <w:tabs>
+          <w:tab w:val="num" w:pos="6480"/>
+        </w:tabs>
+        <w:ind w:left="6480" w:hanging="360"/>
+      </w:pPr>
+      <w:rPr>
+        <w:rFonts w:ascii="Wingdings" w:hAnsi="Wingdings" w:hint="default"/>
+        <w:sz w:val="20"/>
+      </w:rPr>
+    </w:lvl>
+  </w:abstractNum>
   <w:num w:numId="1" w16cid:durableId="1501433511">
     <w:abstractNumId w:val="0"/>
   </w:num>
   <w:num w:numId="2" w16cid:durableId="1336762525">
     <w:abstractNumId w:val="0"/>
-    <w:lvlOverride w:ilvl="1">
-      <w:lvl w:ilvl="1">
-        <w:numFmt w:val="bullet"/>
-        <w:lvlText w:val=""/>
-        <w:lvlJc w:val="left"/>
-        <w:pPr>
-          <w:tabs>
-            <w:tab w:val="num" w:pos="1440"/>
-          </w:tabs>
-          <w:ind w:left="1440" w:hanging="360"/>
-        </w:pPr>
-        <w:rPr>
-          <w:rFonts w:ascii="Symbol" w:hAnsi="Symbol" w:hint="default"/>
-          <w:sz w:val="20"/>
-        </w:rPr>
-      </w:lvl>
-    </w:lvlOverride>
+    <w:lvlOverride w:ilvl="0"/>
   </w:num>
   <w:num w:numId="3" w16cid:durableId="1336762525">
     <w:abstractNumId w:val="0"/>
@@ -1922,6 +1827,27 @@
         </w:rPr>
       </w:lvl>
     </w:lvlOverride>
+    <w:lvlOverride w:ilvl="0"/>
+  </w:num>
+  <w:num w:numId="4" w16cid:durableId="1336762525">
+    <w:abstractNumId w:val="0"/>
+    <w:lvlOverride w:ilvl="1">
+      <w:lvl w:ilvl="1">
+        <w:numFmt w:val="bullet"/>
+        <w:lvlText w:val=""/>
+        <w:lvlJc w:val="left"/>
+        <w:pPr>
+          <w:tabs>
+            <w:tab w:val="num" w:pos="1440"/>
+          </w:tabs>
+          <w:ind w:left="1440" w:hanging="360"/>
+        </w:pPr>
+        <w:rPr>
+          <w:rFonts w:ascii="Symbol" w:hAnsi="Symbol" w:hint="default"/>
+          <w:sz w:val="20"/>
+        </w:rPr>
+      </w:lvl>
+    </w:lvlOverride>
     <w:lvlOverride w:ilvl="2">
       <w:lvl w:ilvl="2">
         <w:numFmt w:val="bullet"/>
@@ -1939,9 +1865,70 @@
         </w:rPr>
       </w:lvl>
     </w:lvlOverride>
+    <w:lvlOverride w:ilvl="0"/>
   </w:num>
-  <w:num w:numId="4" w16cid:durableId="1336762525">
-    <w:abstractNumId w:val="0"/>
+  <w:num w:numId="5" w16cid:durableId="736783601">
+    <w:abstractNumId w:val="1"/>
+  </w:num>
+  <w:num w:numId="6" w16cid:durableId="1110055001">
+    <w:abstractNumId w:val="1"/>
+    <w:lvlOverride w:ilvl="1">
+      <w:lvl w:ilvl="1">
+        <w:numFmt w:val="bullet"/>
+        <w:lvlText w:val=""/>
+        <w:lvlJc w:val="left"/>
+        <w:pPr>
+          <w:tabs>
+            <w:tab w:val="num" w:pos="1440"/>
+          </w:tabs>
+          <w:ind w:left="1440" w:hanging="360"/>
+        </w:pPr>
+        <w:rPr>
+          <w:rFonts w:ascii="Symbol" w:hAnsi="Symbol" w:hint="default"/>
+          <w:sz w:val="20"/>
+        </w:rPr>
+      </w:lvl>
+    </w:lvlOverride>
+  </w:num>
+  <w:num w:numId="7" w16cid:durableId="1110055001">
+    <w:abstractNumId w:val="1"/>
+    <w:lvlOverride w:ilvl="1">
+      <w:lvl w:ilvl="1">
+        <w:numFmt w:val="bullet"/>
+        <w:lvlText w:val=""/>
+        <w:lvlJc w:val="left"/>
+        <w:pPr>
+          <w:tabs>
+            <w:tab w:val="num" w:pos="1440"/>
+          </w:tabs>
+          <w:ind w:left="1440" w:hanging="360"/>
+        </w:pPr>
+        <w:rPr>
+          <w:rFonts w:ascii="Symbol" w:hAnsi="Symbol" w:hint="default"/>
+          <w:sz w:val="20"/>
+        </w:rPr>
+      </w:lvl>
+    </w:lvlOverride>
+    <w:lvlOverride w:ilvl="2">
+      <w:lvl w:ilvl="2">
+        <w:numFmt w:val="bullet"/>
+        <w:lvlText w:val=""/>
+        <w:lvlJc w:val="left"/>
+        <w:pPr>
+          <w:tabs>
+            <w:tab w:val="num" w:pos="2160"/>
+          </w:tabs>
+          <w:ind w:left="2160" w:hanging="360"/>
+        </w:pPr>
+        <w:rPr>
+          <w:rFonts w:ascii="Symbol" w:hAnsi="Symbol" w:hint="default"/>
+          <w:sz w:val="20"/>
+        </w:rPr>
+      </w:lvl>
+    </w:lvlOverride>
+  </w:num>
+  <w:num w:numId="8" w16cid:durableId="1110055001">
+    <w:abstractNumId w:val="1"/>
     <w:lvlOverride w:ilvl="1">
       <w:lvl w:ilvl="1">
         <w:numFmt w:val="bullet"/>

</xml_diff>